<commit_message>
Izmenjen korak 2.2.1.1 - Dodato dugme
</commit_message>
<xml_diff>
--- a/SSU/SSU_6.3_Podstanar/SSU - Placanje racuna.docx
+++ b/SSU/SSU_6.3_Podstanar/SSU - Placanje racuna.docx
@@ -1724,110 +1724,63 @@
             </w:rPr>
             <w:t xml:space="preserve">     </w:t>
           </w:r>
-          <w:bookmarkStart w:id="2" w:name="_GoBack"/>
-          <w:bookmarkEnd w:id="2"/>
-          <w:r>
-            <w:rPr>
-              <w:rStyle w:val="Hyperlink"/>
-              <w:noProof/>
-            </w:rPr>
-            <w:fldChar w:fldCharType="begin"/>
-          </w:r>
-          <w:r>
-            <w:rPr>
-              <w:rStyle w:val="Hyperlink"/>
-              <w:noProof/>
-            </w:rPr>
-            <w:instrText xml:space="preserve"> </w:instrText>
-          </w:r>
-          <w:r>
-            <w:rPr>
-              <w:noProof/>
-            </w:rPr>
-            <w:instrText>HYPERLINK \l "_Toc3126882"</w:instrText>
-          </w:r>
-          <w:r>
-            <w:rPr>
-              <w:rStyle w:val="Hyperlink"/>
-              <w:noProof/>
-            </w:rPr>
-            <w:instrText xml:space="preserve"> </w:instrText>
-          </w:r>
-          <w:r>
-            <w:rPr>
-              <w:rStyle w:val="Hyperlink"/>
-              <w:noProof/>
-            </w:rPr>
-          </w:r>
-          <w:r>
-            <w:rPr>
-              <w:rStyle w:val="Hyperlink"/>
-              <w:noProof/>
-            </w:rPr>
-            <w:fldChar w:fldCharType="separate"/>
-          </w:r>
-          <w:r>
-            <w:rPr>
-              <w:rStyle w:val="Hyperlink"/>
-              <w:noProof/>
-            </w:rPr>
-            <w:t>2.2.1.3.a Podstanar nije označio račun plaćenim</w:t>
-          </w:r>
-          <w:r>
-            <w:rPr>
-              <w:noProof/>
-              <w:webHidden/>
-            </w:rPr>
-            <w:tab/>
-          </w:r>
-          <w:r>
-            <w:rPr>
-              <w:noProof/>
-              <w:webHidden/>
-            </w:rPr>
-            <w:fldChar w:fldCharType="begin"/>
-          </w:r>
-          <w:r>
-            <w:rPr>
-              <w:noProof/>
-              <w:webHidden/>
-            </w:rPr>
-            <w:instrText xml:space="preserve"> PAGEREF _Toc3126882 \h </w:instrText>
-          </w:r>
-          <w:r>
-            <w:rPr>
-              <w:noProof/>
-              <w:webHidden/>
-            </w:rPr>
-          </w:r>
-          <w:r>
-            <w:rPr>
-              <w:noProof/>
-              <w:webHidden/>
-            </w:rPr>
-            <w:fldChar w:fldCharType="separate"/>
-          </w:r>
-          <w:r>
-            <w:rPr>
-              <w:noProof/>
-              <w:webHidden/>
-            </w:rPr>
-            <w:t>4</w:t>
-          </w:r>
-          <w:r>
-            <w:rPr>
-              <w:noProof/>
-              <w:webHidden/>
-            </w:rPr>
-            <w:fldChar w:fldCharType="end"/>
-          </w:r>
-          <w:r>
-            <w:rPr>
-              <w:rStyle w:val="Hyperlink"/>
-              <w:noProof/>
-            </w:rPr>
-            <w:fldChar w:fldCharType="end"/>
-          </w:r>
+          <w:hyperlink w:anchor="_Toc3126882" w:history="1">
+            <w:r>
+              <w:rPr>
+                <w:rStyle w:val="Hyperlink"/>
+                <w:noProof/>
+              </w:rPr>
+              <w:t>2.2.1.3.a Podstanar nije označio račun plaćenim</w:t>
+            </w:r>
+            <w:r>
+              <w:rPr>
+                <w:noProof/>
+                <w:webHidden/>
+              </w:rPr>
+              <w:tab/>
+            </w:r>
+            <w:r>
+              <w:rPr>
+                <w:noProof/>
+                <w:webHidden/>
+              </w:rPr>
+              <w:fldChar w:fldCharType="begin"/>
+            </w:r>
+            <w:r>
+              <w:rPr>
+                <w:noProof/>
+                <w:webHidden/>
+              </w:rPr>
+              <w:instrText xml:space="preserve"> PAGEREF _Toc3126882 \h </w:instrText>
+            </w:r>
+            <w:r>
+              <w:rPr>
+                <w:noProof/>
+                <w:webHidden/>
+              </w:rPr>
+            </w:r>
+            <w:r>
+              <w:rPr>
+                <w:noProof/>
+                <w:webHidden/>
+              </w:rPr>
+              <w:fldChar w:fldCharType="separate"/>
+            </w:r>
+            <w:r>
+              <w:rPr>
+                <w:noProof/>
+                <w:webHidden/>
+              </w:rPr>
+              <w:t>4</w:t>
+            </w:r>
+            <w:r>
+              <w:rPr>
+                <w:noProof/>
+                <w:webHidden/>
+              </w:rPr>
+              <w:fldChar w:fldCharType="end"/>
+            </w:r>
+          </w:hyperlink>
         </w:p>
         <w:p>
           <w:pPr>
@@ -2291,7 +2244,7 @@
           <w:caps w:val="0"/>
         </w:rPr>
       </w:pPr>
-      <w:bookmarkStart w:id="3" w:name="_Toc3126874"/>
+      <w:bookmarkStart w:id="2" w:name="_Toc3126874"/>
       <w:r>
         <w:rPr>
           <w:bCs w:val="0"/>
@@ -2313,7 +2266,7 @@
         </w:rPr>
         <w:t>UVOD</w:t>
       </w:r>
-      <w:bookmarkEnd w:id="3"/>
+      <w:bookmarkEnd w:id="2"/>
     </w:p>
     <w:p>
       <w:pPr>
@@ -2323,11 +2276,11 @@
           <w:numId w:val="1"/>
         </w:numPr>
       </w:pPr>
-      <w:bookmarkStart w:id="4" w:name="_Toc3126875"/>
+      <w:bookmarkStart w:id="3" w:name="_Toc3126875"/>
       <w:r>
         <w:t>Rezime</w:t>
       </w:r>
-      <w:bookmarkEnd w:id="4"/>
+      <w:bookmarkEnd w:id="3"/>
     </w:p>
     <w:p>
       <w:pPr>
@@ -2407,7 +2360,7 @@
       <w:pPr>
         <w:pStyle w:val="Heading2"/>
       </w:pPr>
-      <w:bookmarkStart w:id="5" w:name="_Toc3126876"/>
+      <w:bookmarkStart w:id="4" w:name="_Toc3126876"/>
       <w:r>
         <w:t xml:space="preserve">1.2 </w:t>
       </w:r>
@@ -2417,7 +2370,7 @@
       <w:r>
         <w:t>Namena dokumenta i ciljne grupe</w:t>
       </w:r>
-      <w:bookmarkEnd w:id="5"/>
+      <w:bookmarkEnd w:id="4"/>
     </w:p>
     <w:p>
       <w:pPr>
@@ -2468,7 +2421,7 @@
       <w:pPr>
         <w:pStyle w:val="Heading1"/>
       </w:pPr>
-      <w:bookmarkStart w:id="6" w:name="_Toc3126877"/>
+      <w:bookmarkStart w:id="5" w:name="_Toc3126877"/>
       <w:r>
         <w:t>2</w:t>
       </w:r>
@@ -2484,14 +2437,14 @@
       <w:r>
         <w:t>Plaćanja računa</w:t>
       </w:r>
-      <w:bookmarkEnd w:id="6"/>
+      <w:bookmarkEnd w:id="5"/>
     </w:p>
     <w:p/>
     <w:p>
       <w:pPr>
         <w:pStyle w:val="Heading2"/>
       </w:pPr>
-      <w:bookmarkStart w:id="7" w:name="_Toc3126878"/>
+      <w:bookmarkStart w:id="6" w:name="_Toc3126878"/>
       <w:r>
         <w:t>2.1</w:t>
       </w:r>
@@ -2499,7 +2452,7 @@
         <w:tab/>
         <w:t>Kratak opis</w:t>
       </w:r>
-      <w:bookmarkEnd w:id="7"/>
+      <w:bookmarkEnd w:id="6"/>
     </w:p>
     <w:p/>
     <w:p>
@@ -2551,7 +2504,7 @@
       <w:pPr>
         <w:pStyle w:val="Heading2"/>
       </w:pPr>
-      <w:bookmarkStart w:id="8" w:name="_Toc3126879"/>
+      <w:bookmarkStart w:id="7" w:name="_Toc3126879"/>
       <w:r>
         <w:t xml:space="preserve">2.2 </w:t>
       </w:r>
@@ -2559,23 +2512,23 @@
         <w:tab/>
         <w:t>Tok događaja</w:t>
       </w:r>
+      <w:bookmarkEnd w:id="7"/>
+    </w:p>
+    <w:p>
+      <w:pPr>
+        <w:pStyle w:val="Heading2"/>
+      </w:pPr>
+      <w:r>
+        <w:tab/>
+      </w:r>
+      <w:bookmarkStart w:id="8" w:name="_Toc3126880"/>
+      <w:r>
+        <w:rPr>
+          <w:sz w:val="28"/>
+        </w:rPr>
+        <w:t>2.2.1 Podstanar plaća račun</w:t>
+      </w:r>
       <w:bookmarkEnd w:id="8"/>
-    </w:p>
-    <w:p>
-      <w:pPr>
-        <w:pStyle w:val="Heading2"/>
-      </w:pPr>
-      <w:r>
-        <w:tab/>
-      </w:r>
-      <w:bookmarkStart w:id="9" w:name="_Toc3126880"/>
-      <w:r>
-        <w:rPr>
-          <w:sz w:val="28"/>
-        </w:rPr>
-        <w:t>2.2.1 Podstanar plaća račun</w:t>
-      </w:r>
-      <w:bookmarkEnd w:id="9"/>
     </w:p>
     <w:p/>
     <w:p>
@@ -2641,6 +2594,20 @@
       <w:r>
         <w:t xml:space="preserve"> računa</w:t>
       </w:r>
+      <w:r>
+        <w:t xml:space="preserve"> i pritiska dugme “Iz</w:t>
+      </w:r>
+      <w:r>
+        <w:rPr>
+          <w:lang w:val="sr-Latn-RS"/>
+        </w:rPr>
+        <w:t>vršite uplatu</w:t>
+      </w:r>
+      <w:bookmarkStart w:id="9" w:name="_GoBack"/>
+      <w:bookmarkEnd w:id="9"/>
+      <w:r>
+        <w:t>”</w:t>
+      </w:r>
     </w:p>
     <w:p>
       <w:pPr>
@@ -2772,6 +2739,7 @@
         <w:ind w:left="2160" w:hanging="1140"/>
       </w:pPr>
       <w:r>
+        <w:lastRenderedPageBreak/>
         <w:t>2.2.1.4</w:t>
       </w:r>
       <w:r>
@@ -2791,7 +2759,6 @@
       </w:pPr>
       <w:bookmarkStart w:id="12" w:name="_Toc3126883"/>
       <w:r>
-        <w:lastRenderedPageBreak/>
         <w:t xml:space="preserve">2.3 </w:t>
       </w:r>
       <w:r>
@@ -2993,7 +2960,7 @@
         <w:rStyle w:val="PageNumber"/>
         <w:noProof/>
       </w:rPr>
-      <w:t>3</w:t>
+      <w:t>5</w:t>
     </w:r>
     <w:r>
       <w:rPr>
@@ -4811,7 +4778,7 @@
 </file>
 
 <file path=customXml/itemProps1.xml><?xml version="1.0" encoding="utf-8"?>
-<ds:datastoreItem xmlns:ds="http://schemas.openxmlformats.org/officeDocument/2006/customXml" ds:itemID="{43CD992B-288C-465C-9C91-40F68798962D}">
+<ds:datastoreItem xmlns:ds="http://schemas.openxmlformats.org/officeDocument/2006/customXml" ds:itemID="{63B67F52-C844-4D28-9BA8-EE12ECC67191}">
   <ds:schemaRefs>
     <ds:schemaRef ds:uri="http://schemas.openxmlformats.org/officeDocument/2006/bibliography"/>
   </ds:schemaRefs>

</xml_diff>